<commit_message>
Correzioni grammaticali e strutturali manuale utente e tecnico
</commit_message>
<xml_diff>
--- a/Documentazione/Manuale Tecnico - V4.5 - Climate Monitoring.docx
+++ b/Documentazione/Manuale Tecnico - V4.5 - Climate Monitoring.docx
@@ -2326,7 +2326,7 @@
                     <w:rStyle w:val="Collegamentoipertestuale"/>
                     <w:noProof/>
                   </w:rPr>
-                  <w:t>Principali milestone</w:t>
+                  <w:t>Milestone</w:t>
                 </w:r>
                 <w:r>
                   <w:rPr>
@@ -6464,112 +6464,16 @@
             <w:rPr>
               <w:rFonts w:ascii="Avenir Next LT Pro Light" w:hAnsi="Avenir Next LT Pro Light"/>
             </w:rPr>
-            <w:t>Il progetto “</w:t>
+            <w:t>Il progetto "Climate Monitoring" è un sistema di monitoraggio dei parametri climatici fornito da centri di monitoraggio sul territorio italiano. È utilizzabile sia dal punto di vista di un comune cittadino, che potrà ricercare l’area d’interesse o la stazione meteorologica desiderata e consultare le previsioni inserite, sia dal punto di vista di un operatore ambientale. Quest'ultimo avrà la possibilità non solo di visionare le previsioni, ma anche di modificarle, aggiungerle ed eliminarle.</w:t>
           </w:r>
-          <w:r>
-            <w:rPr>
-              <w:rFonts w:ascii="Avenir Next LT Pro Light" w:hAnsi="Avenir Next LT Pro Light"/>
-              <w:i/>
-              <w:iCs/>
-            </w:rPr>
-            <w:t>Climate Monitoring</w:t>
-          </w:r>
-          <w:r>
+        </w:p>
+        <w:p>
+          <w:pPr>
+            <w:jc w:val="both"/>
             <w:rPr>
               <w:rFonts w:ascii="Avenir Next LT Pro Light" w:hAnsi="Avenir Next LT Pro Light"/>
             </w:rPr>
-            <w:t>”</w:t>
-          </w:r>
-          <w:r>
-            <w:rPr>
-              <w:rFonts w:ascii="Avenir Next LT Pro Light" w:hAnsi="Avenir Next LT Pro Light"/>
-            </w:rPr>
-            <w:t xml:space="preserve"> </w:t>
-          </w:r>
-          <w:r>
-            <w:rPr>
-              <w:rFonts w:ascii="Avenir Next LT Pro Light" w:hAnsi="Avenir Next LT Pro Light"/>
-            </w:rPr>
-            <w:t>è un sistema di monitoraggio di parametri climatici fornito da centri di monitoraggio sul territorio italiano</w:t>
-          </w:r>
-          <w:r>
-            <w:rPr>
-              <w:rFonts w:ascii="Avenir Next LT Pro Light" w:hAnsi="Avenir Next LT Pro Light"/>
-            </w:rPr>
-            <w:t xml:space="preserve">; utilizzabile sia dal punto di vista di un comune cittadino, che potrà ricercare l’area d’interesse o la stazione metereologica da lui desiderata consultando poi le previsioni </w:t>
-          </w:r>
-          <w:r>
-            <w:rPr>
-              <w:rFonts w:ascii="Avenir Next LT Pro Light" w:hAnsi="Avenir Next LT Pro Light"/>
-            </w:rPr>
-            <w:t>inserite</w:t>
-          </w:r>
-          <w:r>
-            <w:rPr>
-              <w:rFonts w:ascii="Avenir Next LT Pro Light" w:hAnsi="Avenir Next LT Pro Light"/>
-            </w:rPr>
-            <w:t>, e sia dal punto di vista</w:t>
-          </w:r>
-          <w:r>
-            <w:rPr>
-              <w:rFonts w:ascii="Avenir Next LT Pro Light" w:hAnsi="Avenir Next LT Pro Light"/>
-            </w:rPr>
-            <w:t xml:space="preserve"> di un operatore </w:t>
-          </w:r>
-          <w:r>
-            <w:rPr>
-              <w:rFonts w:ascii="Avenir Next LT Pro Light" w:hAnsi="Avenir Next LT Pro Light"/>
-            </w:rPr>
-            <w:t>a</w:t>
-          </w:r>
-          <w:r>
-            <w:rPr>
-              <w:rFonts w:ascii="Avenir Next LT Pro Light" w:hAnsi="Avenir Next LT Pro Light"/>
-            </w:rPr>
-            <w:t xml:space="preserve">mbientale </w:t>
-          </w:r>
-          <w:r>
-            <w:rPr>
-              <w:rFonts w:ascii="Avenir Next LT Pro Light" w:hAnsi="Avenir Next LT Pro Light"/>
-            </w:rPr>
-            <w:t xml:space="preserve">che </w:t>
-          </w:r>
-          <w:r>
-            <w:rPr>
-              <w:rFonts w:ascii="Avenir Next LT Pro Light" w:hAnsi="Avenir Next LT Pro Light"/>
-            </w:rPr>
-            <w:t>potrà,</w:t>
-          </w:r>
-          <w:r>
-            <w:rPr>
-              <w:rFonts w:ascii="Avenir Next LT Pro Light" w:hAnsi="Avenir Next LT Pro Light"/>
-            </w:rPr>
-            <w:t xml:space="preserve"> oltre a visionare le previsioni anche modificarle</w:t>
-          </w:r>
-          <w:r>
-            <w:rPr>
-              <w:rFonts w:ascii="Avenir Next LT Pro Light" w:hAnsi="Avenir Next LT Pro Light"/>
-            </w:rPr>
-            <w:t>, a</w:t>
-          </w:r>
-          <w:r>
-            <w:rPr>
-              <w:rFonts w:ascii="Avenir Next LT Pro Light" w:hAnsi="Avenir Next LT Pro Light"/>
-            </w:rPr>
-            <w:t>ggiungerle</w:t>
-          </w:r>
-          <w:r>
-            <w:rPr>
-              <w:rFonts w:ascii="Avenir Next LT Pro Light" w:hAnsi="Avenir Next LT Pro Light"/>
-            </w:rPr>
-            <w:t xml:space="preserve"> ed eliminarle</w:t>
-          </w:r>
-          <w:r>
-            <w:rPr>
-              <w:rFonts w:ascii="Avenir Next LT Pro Light" w:hAnsi="Avenir Next LT Pro Light"/>
-            </w:rPr>
-            <w:t>.</w:t>
-          </w:r>
+          </w:pPr>
         </w:p>
         <w:p>
           <w:pPr>
@@ -6582,88 +6486,8 @@
             <w:rPr>
               <w:rFonts w:ascii="Avenir Next LT Pro Light" w:hAnsi="Avenir Next LT Pro Light"/>
             </w:rPr>
-            <w:t xml:space="preserve">Quest’ultimo è stato svolto per il corso “Laboratorio interdisciplinare </w:t>
+            <w:t>Questo progetto è stato inizialmente svolto per il corso "Laboratorio interdisciplinare A" nell'anno accademico 2022/2023, come parte del corso di laurea in informatica presso l'Università degli Studi dell’Insubria. Successivamente, è stato revisionato e modificato per il corso "Laboratorio interdisciplinare B" nell'anno accademico 2023/2024.</w:t>
           </w:r>
-          <w:r>
-            <w:rPr>
-              <w:rFonts w:ascii="Avenir Next LT Pro Light" w:hAnsi="Avenir Next LT Pro Light"/>
-            </w:rPr>
-            <w:t>A</w:t>
-          </w:r>
-          <w:r>
-            <w:rPr>
-              <w:rFonts w:ascii="Avenir Next LT Pro Light" w:hAnsi="Avenir Next LT Pro Light"/>
-            </w:rPr>
-            <w:t>” nell’anno</w:t>
-          </w:r>
-          <w:r>
-            <w:rPr>
-              <w:rFonts w:ascii="Avenir Next LT Pro Light" w:hAnsi="Avenir Next LT Pro Light"/>
-            </w:rPr>
-            <w:t xml:space="preserve"> accademico </w:t>
-          </w:r>
-          <w:r>
-            <w:rPr>
-              <w:rFonts w:ascii="Avenir Next LT Pro Light" w:hAnsi="Avenir Next LT Pro Light"/>
-            </w:rPr>
-            <w:t>202</w:t>
-          </w:r>
-          <w:r>
-            <w:rPr>
-              <w:rFonts w:ascii="Avenir Next LT Pro Light" w:hAnsi="Avenir Next LT Pro Light"/>
-            </w:rPr>
-            <w:t>2</w:t>
-          </w:r>
-          <w:r>
-            <w:rPr>
-              <w:rFonts w:ascii="Avenir Next LT Pro Light" w:hAnsi="Avenir Next LT Pro Light"/>
-            </w:rPr>
-            <w:t>/202</w:t>
-          </w:r>
-          <w:r>
-            <w:rPr>
-              <w:rFonts w:ascii="Avenir Next LT Pro Light" w:hAnsi="Avenir Next LT Pro Light"/>
-            </w:rPr>
-            <w:t>3</w:t>
-          </w:r>
-          <w:r>
-            <w:rPr>
-              <w:rFonts w:ascii="Avenir Next LT Pro Light" w:hAnsi="Avenir Next LT Pro Light"/>
-            </w:rPr>
-            <w:t xml:space="preserve"> per il corso di laurea informatica dell’Università degli Studi dell’Insubria</w:t>
-          </w:r>
-          <w:r>
-            <w:rPr>
-              <w:rFonts w:ascii="Avenir Next LT Pro Light" w:hAnsi="Avenir Next LT Pro Light"/>
-            </w:rPr>
-            <w:t xml:space="preserve">, revisionato e modificato per il corso “Laboratorio </w:t>
-          </w:r>
-          <w:r>
-            <w:rPr>
-              <w:rFonts w:ascii="Avenir Next LT Pro Light" w:hAnsi="Avenir Next LT Pro Light"/>
-            </w:rPr>
-            <w:t>interdisciplinare</w:t>
-          </w:r>
-          <w:r>
-            <w:rPr>
-              <w:rFonts w:ascii="Avenir Next LT Pro Light" w:hAnsi="Avenir Next LT Pro Light"/>
-            </w:rPr>
-            <w:t xml:space="preserve"> B” dell’anno accademico 2023/2024</w:t>
-          </w:r>
-          <w:r>
-            <w:rPr>
-              <w:rFonts w:ascii="Avenir Next LT Pro Light" w:hAnsi="Avenir Next LT Pro Light"/>
-            </w:rPr>
-            <w:t>.</w:t>
-          </w:r>
-        </w:p>
-        <w:p>
-          <w:pPr>
-            <w:jc w:val="both"/>
-            <w:rPr>
-              <w:rFonts w:ascii="Avenir Next LT Pro Light" w:hAnsi="Avenir Next LT Pro Light"/>
-            </w:rPr>
-          </w:pPr>
         </w:p>
         <w:p>
           <w:pPr>
@@ -7138,6 +6962,7 @@
             <w:rPr>
               <w:rFonts w:ascii="Avenir Next LT Pro Light" w:hAnsi="Avenir Next LT Pro Light"/>
             </w:rPr>
+            <w:lastRenderedPageBreak/>
             <w:t>Windows 10</w:t>
           </w:r>
         </w:p>
@@ -7156,7 +6981,6 @@
             <w:rPr>
               <w:rFonts w:ascii="Avenir Next LT Pro Light" w:hAnsi="Avenir Next LT Pro Light"/>
             </w:rPr>
-            <w:lastRenderedPageBreak/>
             <w:t>Windows 11</w:t>
           </w:r>
         </w:p>
@@ -7170,77 +6994,7 @@
             <w:rPr>
               <w:rFonts w:ascii="Avenir Next LT Pro Light" w:hAnsi="Avenir Next LT Pro Light"/>
             </w:rPr>
-            <w:t>l</w:t>
-          </w:r>
-          <w:r>
-            <w:rPr>
-              <w:rFonts w:ascii="Avenir Next LT Pro Light" w:hAnsi="Avenir Next LT Pro Light"/>
-            </w:rPr>
-            <w:t>l</w:t>
-          </w:r>
-          <w:r>
-            <w:rPr>
-              <w:rFonts w:ascii="Avenir Next LT Pro Light" w:hAnsi="Avenir Next LT Pro Light"/>
-            </w:rPr>
-            <w:t xml:space="preserve"> progetto è sviluppato in Java 17 su sistemi Windows 10 e 11, e testato sugli stessi. </w:t>
-          </w:r>
-        </w:p>
-        <w:p>
-          <w:pPr>
-            <w:rPr>
-              <w:rFonts w:ascii="Avenir Next LT Pro Light" w:hAnsi="Avenir Next LT Pro Light"/>
-            </w:rPr>
-          </w:pPr>
-          <w:r>
-            <w:rPr>
-              <w:rFonts w:ascii="Avenir Next LT Pro Light" w:hAnsi="Avenir Next LT Pro Light"/>
-            </w:rPr>
-            <w:t xml:space="preserve">La comunicazione tra client e server avviene tramite la classe </w:t>
-          </w:r>
-          <w:r>
-            <w:rPr>
-              <w:rFonts w:ascii="Avenir Next LT Pro Light" w:hAnsi="Avenir Next LT Pro Light"/>
-              <w:i/>
-              <w:iCs/>
-            </w:rPr>
-            <w:t>UnicastRemoteObject</w:t>
-          </w:r>
-          <w:r>
-            <w:rPr>
-              <w:rFonts w:ascii="Avenir Next LT Pro Light" w:hAnsi="Avenir Next LT Pro Light"/>
-            </w:rPr>
-            <w:t xml:space="preserve">, che consente di creare oggetti remoti utilizzando Java RMI (Remote Method Invocation). </w:t>
-          </w:r>
-          <w:r>
-            <w:rPr>
-              <w:rFonts w:ascii="Avenir Next LT Pro Light" w:hAnsi="Avenir Next LT Pro Light"/>
-            </w:rPr>
-            <w:br/>
-            <w:t>Questo permette al client di invocare metodi sul server</w:t>
-          </w:r>
-          <w:r>
-            <w:rPr>
-              <w:rFonts w:ascii="Avenir Next LT Pro Light" w:hAnsi="Avenir Next LT Pro Light"/>
-            </w:rPr>
-            <w:t>, tramite un’interfaccia comune,</w:t>
-          </w:r>
-          <w:r>
-            <w:rPr>
-              <w:rFonts w:ascii="Avenir Next LT Pro Light" w:hAnsi="Avenir Next LT Pro Light"/>
-            </w:rPr>
-            <w:t xml:space="preserve"> come se fossero </w:t>
-          </w:r>
-          <w:r>
-            <w:rPr>
-              <w:rFonts w:ascii="Avenir Next LT Pro Light" w:hAnsi="Avenir Next LT Pro Light"/>
-            </w:rPr>
-            <w:t>in locale</w:t>
-          </w:r>
-          <w:r>
-            <w:rPr>
-              <w:rFonts w:ascii="Avenir Next LT Pro Light" w:hAnsi="Avenir Next LT Pro Light"/>
-            </w:rPr>
-            <w:t>, gestendo in modo trasparente le comunicazioni di rete.</w:t>
+            <w:t>Il progetto è sviluppato in Java 17 per sistemi operativi Windows 10 e 11, e è stato testato su entrambi. La comunicazione tra client e server avviene tramite la classe UnicastRemoteObject, che consente di creare oggetti remoti utilizzando Java RMI (Remote Method Invocation). Questo permette al client di invocare metodi sul server attraverso un'interfaccia comune, come se fossero in locale, gestendo in modo trasparente le comunicazioni di rete.</w:t>
           </w:r>
         </w:p>
         <w:p>
@@ -7428,51 +7182,7 @@
             <w:rPr>
               <w:rFonts w:ascii="Avenir Next LT Pro Light" w:hAnsi="Avenir Next LT Pro Light"/>
             </w:rPr>
-            <w:t xml:space="preserve">La libreria </w:t>
-          </w:r>
-          <w:r>
-            <w:rPr>
-              <w:rFonts w:ascii="Avenir Next LT Pro Light" w:hAnsi="Avenir Next LT Pro Light"/>
-            </w:rPr>
-            <w:t>“</w:t>
-          </w:r>
-          <w:r>
-            <w:rPr>
-              <w:rFonts w:ascii="Avenir Next LT Pro Light" w:hAnsi="Avenir Next LT Pro Light"/>
-              <w:i/>
-              <w:iCs/>
-            </w:rPr>
-            <w:t>codice-fiscale-java-master</w:t>
-          </w:r>
-          <w:r>
-            <w:rPr>
-              <w:rFonts w:ascii="Avenir Next LT Pro Light" w:hAnsi="Avenir Next LT Pro Light"/>
-            </w:rPr>
-            <w:t>”</w:t>
-          </w:r>
-          <w:r>
-            <w:rPr>
-              <w:rFonts w:ascii="Avenir Next LT Pro Light" w:hAnsi="Avenir Next LT Pro Light"/>
-            </w:rPr>
-            <w:t xml:space="preserve"> </w:t>
-          </w:r>
-          <w:r>
-            <w:rPr>
-              <w:rFonts w:ascii="Avenir Next LT Pro Light" w:hAnsi="Avenir Next LT Pro Light"/>
-            </w:rPr>
-            <w:t xml:space="preserve">ci permette </w:t>
-          </w:r>
-          <w:r>
-            <w:rPr>
-              <w:rFonts w:ascii="Avenir Next LT Pro Light" w:hAnsi="Avenir Next LT Pro Light"/>
-            </w:rPr>
-            <w:t>tramite i metodi in essa contenuti di calcolare il codice fiscale di una persona</w:t>
-          </w:r>
-          <w:r>
-            <w:rPr>
-              <w:rFonts w:ascii="Avenir Next LT Pro Light" w:hAnsi="Avenir Next LT Pro Light"/>
-            </w:rPr>
-            <w:t>, di cui ci vengono forniti i dati personali necessari per il calcolo. Questa libreria viene utilizzata nella parte di registrazione di un utente.</w:t>
+            <w:t>La libreria "codice-fiscale-java-master" ci permette, attraverso i suoi metodi, di calcolare il codice fiscale di una persona utilizzando i dati personali necessari per il calcolo. Questa libreria viene impiegata nella fase di registrazione di un utente.</w:t>
           </w:r>
         </w:p>
         <w:p>
@@ -7488,6 +7198,7 @@
         </w:p>
         <w:p>
           <w:pPr>
+            <w:spacing w:after="0"/>
             <w:jc w:val="both"/>
             <w:rPr>
               <w:rFonts w:ascii="Avenir Next LT Pro Light" w:hAnsi="Avenir Next LT Pro Light"/>
@@ -7497,19 +7208,7 @@
             <w:rPr>
               <w:rFonts w:ascii="Avenir Next LT Pro Light" w:hAnsi="Avenir Next LT Pro Light"/>
             </w:rPr>
-            <w:t>JCalendar</w:t>
-          </w:r>
-          <w:r>
-            <w:rPr>
-              <w:rFonts w:ascii="Avenir Next LT Pro Light" w:hAnsi="Avenir Next LT Pro Light"/>
-            </w:rPr>
-            <w:t>, è una libreria che abbiamo aggiunto per migliorare l’aspetto grafico del lavoro, la libreria</w:t>
-          </w:r>
-          <w:r>
-            <w:rPr>
-              <w:rFonts w:ascii="Avenir Next LT Pro Light" w:hAnsi="Avenir Next LT Pro Light"/>
-            </w:rPr>
-            <w:t xml:space="preserve"> permette di selezionare una data tramite un calendario o dei combobox. Al suo interno troviamo altri oggetti come JDayChooser, JMonthChooser e JYearChooser.</w:t>
+            <w:t>JCalendar è una libreria che abbiamo integrato per migliorare l'aspetto grafico del lavoro. Questa libreria consente di selezionare una data tramite un calendario o dei combobox. Al suo interno, troviamo altri oggetti come JDayChooser, JMonthChooser e JYearChooser.</w:t>
           </w:r>
         </w:p>
         <w:p>
@@ -7523,40 +7222,11 @@
           <w:bookmarkEnd w:id="5"/>
         </w:p>
         <w:p>
-          <w:pPr>
-            <w:rPr>
-              <w:rFonts w:ascii="Avenir Next LT Pro Light" w:hAnsi="Avenir Next LT Pro Light"/>
-            </w:rPr>
-          </w:pPr>
           <w:r>
             <w:rPr>
               <w:rFonts w:ascii="Avenir Next LT Pro Light" w:hAnsi="Avenir Next LT Pro Light"/>
             </w:rPr>
-            <w:t xml:space="preserve">Gson è una libreria che semplifica la conversione tra oggetti Java e JSON. </w:t>
-          </w:r>
-          <w:r>
-            <w:rPr>
-              <w:rFonts w:ascii="Avenir Next LT Pro Light" w:hAnsi="Avenir Next LT Pro Light"/>
-            </w:rPr>
-            <w:br/>
-          </w:r>
-          <w:r>
-            <w:rPr>
-              <w:rFonts w:ascii="Avenir Next LT Pro Light" w:hAnsi="Avenir Next LT Pro Light"/>
-            </w:rPr>
-            <w:t xml:space="preserve">Utilizzando Gson, è possibile trasformare facilmente un oggetto Java in una stringa JSON, utile per l'archiviazione o l'invio di dati. </w:t>
-          </w:r>
-          <w:r>
-            <w:rPr>
-              <w:rFonts w:ascii="Avenir Next LT Pro Light" w:hAnsi="Avenir Next LT Pro Light"/>
-            </w:rPr>
-            <w:br/>
-          </w:r>
-          <w:r>
-            <w:rPr>
-              <w:rFonts w:ascii="Avenir Next LT Pro Light" w:hAnsi="Avenir Next LT Pro Light"/>
-            </w:rPr>
-            <w:t>Allo stesso modo, Gson consente di prendere una stringa JSON e convertirla in un oggetto Java, facilitando la manipolazione dei dati ricevuti.</w:t>
+            <w:t>Gson è una libreria che semplifica la conversione tra oggetti Java e JSON. Utilizzando Gson, è possibile trasformare facilmente un oggetto Java in una stringa JSON, utile per l'archiviazione o l'invio di dati. Allo stesso modo, Gson consente di prendere una stringa JSON e convertirla in un oggetto Java, facilitando la manipolazione dei dati ricevuti.</w:t>
           </w:r>
         </w:p>
         <w:p>
@@ -7591,51 +7261,7 @@
               <w:lang w:eastAsia="en-US"/>
               <w14:ligatures w14:val="standardContextual"/>
             </w:rPr>
-            <w:t xml:space="preserve">La libreria esterna </w:t>
-          </w:r>
-          <w:r>
-            <w:rPr>
-              <w:rFonts w:ascii="Avenir Next LT Pro Light" w:eastAsiaTheme="minorHAnsi" w:hAnsi="Avenir Next LT Pro Light" w:cstheme="minorBidi"/>
-              <w:kern w:val="2"/>
-              <w:sz w:val="22"/>
-              <w:szCs w:val="22"/>
-              <w:lang w:eastAsia="en-US"/>
-              <w14:ligatures w14:val="standardContextual"/>
-            </w:rPr>
-            <w:t xml:space="preserve">postgresql </w:t>
-          </w:r>
-          <w:r>
-            <w:rPr>
-              <w:rFonts w:ascii="Avenir Next LT Pro Light" w:eastAsiaTheme="minorHAnsi" w:hAnsi="Avenir Next LT Pro Light" w:cstheme="minorBidi"/>
-              <w:kern w:val="2"/>
-              <w:sz w:val="22"/>
-              <w:szCs w:val="22"/>
-              <w:lang w:eastAsia="en-US"/>
-              <w14:ligatures w14:val="standardContextual"/>
-            </w:rPr>
-            <w:t xml:space="preserve">è un driver JDBC che consente alle applicazioni Java di interagire con un database PostgreSQL. </w:t>
-          </w:r>
-          <w:r>
-            <w:rPr>
-              <w:rFonts w:ascii="Avenir Next LT Pro Light" w:eastAsiaTheme="minorHAnsi" w:hAnsi="Avenir Next LT Pro Light" w:cstheme="minorBidi"/>
-              <w:kern w:val="2"/>
-              <w:sz w:val="22"/>
-              <w:szCs w:val="22"/>
-              <w:lang w:eastAsia="en-US"/>
-              <w14:ligatures w14:val="standardContextual"/>
-            </w:rPr>
-            <w:br/>
-          </w:r>
-          <w:r>
-            <w:rPr>
-              <w:rFonts w:ascii="Avenir Next LT Pro Light" w:eastAsiaTheme="minorHAnsi" w:hAnsi="Avenir Next LT Pro Light" w:cstheme="minorBidi"/>
-              <w:kern w:val="2"/>
-              <w:sz w:val="22"/>
-              <w:szCs w:val="22"/>
-              <w:lang w:eastAsia="en-US"/>
-              <w14:ligatures w14:val="standardContextual"/>
-            </w:rPr>
-            <w:t>Questo driver facilita la connessione al database, l'esecuzione di query SQL, l'aggiornamento dei dati e il recupero dei risultati delle query direttamente all'interno di un'applicazione Java.</w:t>
+            <w:t>La libreria esterna PostgreSQL è un driver JDBC che consente alle applicazioni Java di interagire con un database PostgreSQL. Questo driver facilita la connessione al database, l'esecuzione di query SQL, l'aggiornamento dei dati e il recupero dei risultati delle query direttamente all'interno di un'applicazione Java.</w:t>
           </w:r>
         </w:p>
         <w:p>
@@ -7658,7 +7284,7 @@
             <w:rPr>
               <w:rFonts w:ascii="Avenir Next LT Pro Light" w:hAnsi="Avenir Next LT Pro Light"/>
             </w:rPr>
-            <w:t>La libreria esterna AbsoluteLayout è un sistema di layout utilizzato nelle interfacce grafiche Java per posizionare i componenti in maniera assoluta all'interno di un contenitore, come ad esempio un JFrame o un JPanel.</w:t>
+            <w:t>La libreria esterna AbsoluteLayout è un sistema di layout utilizzato nelle interfacce grafiche Java per posizionare i componenti in modo assoluto all'interno di un contenitore, come ad esempio un JFrame o un JPanel.</w:t>
           </w:r>
         </w:p>
         <w:p>
@@ -7681,31 +7307,7 @@
             <w:rPr>
               <w:rFonts w:ascii="Avenir Next LT Pro Light" w:hAnsi="Avenir Next LT Pro Light"/>
             </w:rPr>
-            <w:t xml:space="preserve">Geonames API è una </w:t>
-          </w:r>
-          <w:r>
-            <w:rPr>
-              <w:rFonts w:ascii="Avenir Next LT Pro Light" w:hAnsi="Avenir Next LT Pro Light"/>
-            </w:rPr>
-            <w:t xml:space="preserve">API </w:t>
-          </w:r>
-          <w:r>
-            <w:rPr>
-              <w:rFonts w:ascii="Avenir Next LT Pro Light" w:hAnsi="Avenir Next LT Pro Light"/>
-            </w:rPr>
-            <w:t>che consente di accedere a dati geografici dettagliati</w:t>
-          </w:r>
-          <w:r>
-            <w:rPr>
-              <w:rFonts w:ascii="Avenir Next LT Pro Light" w:hAnsi="Avenir Next LT Pro Light"/>
-            </w:rPr>
-            <w:t xml:space="preserve">. </w:t>
-          </w:r>
-          <w:r>
-            <w:rPr>
-              <w:rFonts w:ascii="Avenir Next LT Pro Light" w:hAnsi="Avenir Next LT Pro Light"/>
-            </w:rPr>
-            <w:t>Utilizzando Geonames API, è possibile effettuare ricerche di località geografiche, ottenere informazioni su città, paesi e coordinate GPS</w:t>
+            <w:t>Geonames API è un'API che consente di accedere a dati geografici dettagliati. Utilizzando Geonames API, è possibile effettuare ricerche di località geografiche e ottenere informazioni su città, paesi e coordinate GPS.</w:t>
           </w:r>
         </w:p>
         <w:p>
@@ -7728,7 +7330,7 @@
             <w:rPr>
               <w:rFonts w:ascii="Avenir Next LT Pro Light" w:hAnsi="Avenir Next LT Pro Light"/>
             </w:rPr>
-            <w:t>Dopo aver letto il documento di specifica dei requisiti lo abbiamo confrontato con il lavoro precedentemente svolto per analizzare le diverse richieste ed iniziare a tracciare i vari discostamenti dei progetti.</w:t>
+            <w:t xml:space="preserve">Dopo aver letto il documento di specifica dei requisiti, abbiamo confrontato il lavoro precedentemente svolto per analizzare le diverse richieste ed iniziare a tracciare le differenze tra i progetti. </w:t>
           </w:r>
         </w:p>
         <w:p>
@@ -7741,67 +7343,13 @@
             <w:rPr>
               <w:rFonts w:ascii="Avenir Next LT Pro Light" w:hAnsi="Avenir Next LT Pro Light"/>
             </w:rPr>
-            <w:t xml:space="preserve">Le specifiche più rilevanti che facevano differire i progetti </w:t>
+            <w:t>Le specifiche più rilevanti che differenziavano i progetti erano sostanzialmente due: innanzitutto, l'utilizzo di un database per salvare i dati dell'applicazione anziché utilizzare dei file</w:t>
           </w:r>
           <w:r>
             <w:rPr>
               <w:rFonts w:ascii="Avenir Next LT Pro Light" w:hAnsi="Avenir Next LT Pro Light"/>
             </w:rPr>
-            <w:t>erano</w:t>
-          </w:r>
-          <w:r>
-            <w:rPr>
-              <w:rFonts w:ascii="Avenir Next LT Pro Light" w:hAnsi="Avenir Next LT Pro Light"/>
-            </w:rPr>
-            <w:t xml:space="preserve"> sostanzialmente due: </w:t>
-          </w:r>
-          <w:r>
-            <w:rPr>
-              <w:rFonts w:ascii="Avenir Next LT Pro Light" w:hAnsi="Avenir Next LT Pro Light"/>
-            </w:rPr>
-            <w:t xml:space="preserve">come prima era </w:t>
-          </w:r>
-          <w:r>
-            <w:rPr>
-              <w:rFonts w:ascii="Avenir Next LT Pro Light" w:hAnsi="Avenir Next LT Pro Light"/>
-            </w:rPr>
-            <w:t>l’utilizzo di un database per salvare i dati dell’applicazione</w:t>
-          </w:r>
-          <w:r>
-            <w:rPr>
-              <w:rFonts w:ascii="Avenir Next LT Pro Light" w:hAnsi="Avenir Next LT Pro Light"/>
-            </w:rPr>
-            <w:t xml:space="preserve"> invece che utilizzare dei file;</w:t>
-          </w:r>
-          <w:r>
-            <w:rPr>
-              <w:rFonts w:ascii="Avenir Next LT Pro Light" w:hAnsi="Avenir Next LT Pro Light"/>
-            </w:rPr>
-            <w:t xml:space="preserve"> mentre la seconda era quella di trasformare</w:t>
-          </w:r>
-          <w:r>
-            <w:rPr>
-              <w:rFonts w:ascii="Avenir Next LT Pro Light" w:hAnsi="Avenir Next LT Pro Light"/>
-            </w:rPr>
-            <w:t xml:space="preserve"> il</w:t>
-          </w:r>
-          <w:r>
-            <w:rPr>
-              <w:rFonts w:ascii="Avenir Next LT Pro Light" w:hAnsi="Avenir Next LT Pro Light"/>
-            </w:rPr>
-            <w:t xml:space="preserve"> software </w:t>
-          </w:r>
-          <w:r>
-            <w:rPr>
-              <w:rFonts w:ascii="Avenir Next LT Pro Light" w:hAnsi="Avenir Next LT Pro Light"/>
-            </w:rPr>
-            <w:t xml:space="preserve">in un’architettura di tipo client-server utilizzando java RMI per far comunicare i due lati tramite </w:t>
-          </w:r>
-          <w:r>
-            <w:rPr>
-              <w:rFonts w:ascii="Avenir Next LT Pro Light" w:hAnsi="Avenir Next LT Pro Light"/>
-            </w:rPr>
-            <w:t>interfacce.</w:t>
+            <w:t>.</w:t>
           </w:r>
           <w:r>
             <w:rPr>
@@ -7820,19 +7368,13 @@
             <w:rPr>
               <w:rFonts w:ascii="Avenir Next LT Pro Light" w:hAnsi="Avenir Next LT Pro Light"/>
             </w:rPr>
-            <w:t>Assimilato</w:t>
+            <w:t>I</w:t>
           </w:r>
           <w:r>
             <w:rPr>
               <w:rFonts w:ascii="Avenir Next LT Pro Light" w:hAnsi="Avenir Next LT Pro Light"/>
             </w:rPr>
-            <w:t xml:space="preserve"> cosa avremmo dovuto modificare abbiamo iniziato</w:t>
-          </w:r>
-          <w:r>
-            <w:rPr>
-              <w:rFonts w:ascii="Avenir Next LT Pro Light" w:hAnsi="Avenir Next LT Pro Light"/>
-            </w:rPr>
-            <w:t xml:space="preserve"> la progettazione del database.</w:t>
+            <w:t xml:space="preserve">n secondo luogo, la trasformazione del software in un'architettura di tipo client-server, utilizzando Java RMI per far comunicare i due lati tramite interfacce. </w:t>
           </w:r>
         </w:p>
         <w:p>
@@ -7845,62 +7387,31 @@
             <w:rPr>
               <w:rFonts w:ascii="Avenir Next LT Pro Light" w:hAnsi="Avenir Next LT Pro Light"/>
             </w:rPr>
-            <w:t>Concluso il database siamo passati alla stesura del codice, analizzando prima le parti del codice necessarie assenti</w:t>
+            <w:t xml:space="preserve">Dopo aver assimilato cosa avremmo dovuto modificare, abbiamo iniziato la progettazione del database. </w:t>
           </w:r>
           <w:r>
             <w:rPr>
               <w:rFonts w:ascii="Avenir Next LT Pro Light" w:hAnsi="Avenir Next LT Pro Light"/>
             </w:rPr>
-            <w:t xml:space="preserve">, </w:t>
+            <w:t>Successivamente</w:t>
           </w:r>
           <w:r>
             <w:rPr>
               <w:rFonts w:ascii="Avenir Next LT Pro Light" w:hAnsi="Avenir Next LT Pro Light"/>
             </w:rPr>
-            <w:t>ovvero le classi relative alla connessione con il database e la classe che gestisce il server implementando l’interfaccia che permette al client di comunicare</w:t>
+            <w:t xml:space="preserve">, siamo passati alla stesura del codice, analizzando prima le parti necessarie che mancavano, ovvero le classi relative alla connessione con il database e la classe che gestisce il server, implementando l'interfaccia che permette al client di comunicare. Individuate queste </w:t>
           </w:r>
           <w:r>
             <w:rPr>
               <w:rFonts w:ascii="Avenir Next LT Pro Light" w:hAnsi="Avenir Next LT Pro Light"/>
             </w:rPr>
-            <w:t>. I</w:t>
+            <w:t>aree principali</w:t>
           </w:r>
           <w:r>
             <w:rPr>
               <w:rFonts w:ascii="Avenir Next LT Pro Light" w:hAnsi="Avenir Next LT Pro Light"/>
             </w:rPr>
-            <w:t>ndividuate queste macroaree abbiamo suddiviso il lavoro tramite delle milestone</w:t>
-          </w:r>
-          <w:r>
-            <w:rPr>
-              <w:rFonts w:ascii="Avenir Next LT Pro Light" w:hAnsi="Avenir Next LT Pro Light"/>
-            </w:rPr>
-            <w:t>.</w:t>
-          </w:r>
-        </w:p>
-        <w:p>
-          <w:pPr>
-            <w:rPr>
-              <w:rFonts w:ascii="Avenir Next LT Pro Light" w:hAnsi="Avenir Next LT Pro Light"/>
-            </w:rPr>
-          </w:pPr>
-          <w:r>
-            <w:rPr>
-              <w:rFonts w:ascii="Avenir Next LT Pro Light" w:hAnsi="Avenir Next LT Pro Light"/>
-            </w:rPr>
-            <w:t>Successivamente ci siamo messi ad implementare il codice e d</w:t>
-          </w:r>
-          <w:r>
-            <w:rPr>
-              <w:rFonts w:ascii="Avenir Next LT Pro Light" w:hAnsi="Avenir Next LT Pro Light"/>
-            </w:rPr>
-            <w:t xml:space="preserve">urante tutto </w:t>
-          </w:r>
-          <w:r>
-            <w:rPr>
-              <w:rFonts w:ascii="Avenir Next LT Pro Light" w:hAnsi="Avenir Next LT Pro Light"/>
-            </w:rPr>
-            <w:t>questa fase abbiamo regolarmente testato e debuggato il codice.</w:t>
+            <w:t>, abbiamo suddiviso il lavoro tramite delle milestone. Successivamente ci siamo dedicati all'implementazione del codice e durante tutta questa fase abbiamo regolarmente testato e debuggato il codice.</w:t>
           </w:r>
           <w:r>
             <w:rPr>
@@ -7913,11 +7424,9 @@
           <w:pPr>
             <w:pStyle w:val="Titolo2"/>
           </w:pPr>
-          <w:bookmarkStart w:id="10" w:name="_Toc168850121"/>
           <w:r>
-            <w:t>Principali milestone</w:t>
+            <w:t>Milestone</w:t>
           </w:r>
-          <w:bookmarkEnd w:id="10"/>
         </w:p>
         <w:p>
           <w:pPr>
@@ -8043,12 +7552,12 @@
           <w:pPr>
             <w:pStyle w:val="Titolo2"/>
           </w:pPr>
-          <w:bookmarkStart w:id="11" w:name="_Toc168850122"/>
+          <w:bookmarkStart w:id="10" w:name="_Toc168850122"/>
           <w:r>
             <w:lastRenderedPageBreak/>
             <w:t>Suddivisione dei lavori</w:t>
           </w:r>
-          <w:bookmarkEnd w:id="11"/>
+          <w:bookmarkEnd w:id="10"/>
         </w:p>
         <w:p>
           <w:pPr>
@@ -8060,31 +7569,31 @@
             <w:rPr>
               <w:rFonts w:ascii="Avenir Next LT Pro Light" w:hAnsi="Avenir Next LT Pro Light"/>
             </w:rPr>
-            <w:t xml:space="preserve">Come prima cosa ci siamo suddivisi in </w:t>
+            <w:t xml:space="preserve">Inizialmente ci siamo suddivisi in due gruppi composti da due persone, per poter lavorare sia singolarmente sul codice sia utilizzando la tecnica del pair programming per collaborare. Non abbiamo assegnato specifiche parti di codice a ciascun team, ma abbiamo aggiornato le milestone per completarle come precedentemente stabilito. Tutti i componenti hanno lavorato sia </w:t>
           </w:r>
           <w:r>
             <w:rPr>
               <w:rFonts w:ascii="Avenir Next LT Pro Light" w:hAnsi="Avenir Next LT Pro Light"/>
             </w:rPr>
-            <w:t>due gruppi</w:t>
+            <w:t xml:space="preserve">sulla parte client che quella server </w:t>
           </w:r>
           <w:r>
             <w:rPr>
               <w:rFonts w:ascii="Avenir Next LT Pro Light" w:hAnsi="Avenir Next LT Pro Light"/>
             </w:rPr>
-            <w:t xml:space="preserve"> composti da due persone, per poter lavorare sia singolarmente sul codice ma anche insieme tramite la tecnica del “pair programming”</w:t>
+            <w:t>per accelerare il completamento delle milestone</w:t>
           </w:r>
           <w:r>
             <w:rPr>
               <w:rFonts w:ascii="Avenir Next LT Pro Light" w:hAnsi="Avenir Next LT Pro Light"/>
             </w:rPr>
-            <w:t xml:space="preserve">, non abbiamo assegnato una parte di codice ad un team, ma aggiornavamo le milestone per completarle come indicato precedentemente. Tutti i componenti hanno lavorato sia nella parte client che in quella server </w:t>
+            <w:t xml:space="preserve"> e avere una panoramica migliore del progetto</w:t>
           </w:r>
           <w:r>
             <w:rPr>
               <w:rFonts w:ascii="Avenir Next LT Pro Light" w:hAnsi="Avenir Next LT Pro Light"/>
             </w:rPr>
-            <w:t>per velocizzare il raggiungimento delle milestone.</w:t>
+            <w:t>.</w:t>
           </w:r>
         </w:p>
       </w:sdtContent>
@@ -8093,23 +7602,23 @@
       <w:pPr>
         <w:pStyle w:val="Titolo1"/>
       </w:pPr>
-      <w:bookmarkStart w:id="12" w:name="_Toc168850123"/>
+      <w:bookmarkStart w:id="11" w:name="_Toc168850123"/>
       <w:r>
         <w:t>Progettazione del database</w:t>
       </w:r>
+      <w:bookmarkEnd w:id="11"/>
+    </w:p>
+    <w:p>
+      <w:pPr>
+        <w:pStyle w:val="Titolo2"/>
+      </w:pPr>
+      <w:bookmarkStart w:id="12" w:name="_Toc167998809"/>
+      <w:bookmarkStart w:id="13" w:name="_Toc168850124"/>
+      <w:r>
+        <w:t>Schema concettuale</w:t>
+      </w:r>
       <w:bookmarkEnd w:id="12"/>
-    </w:p>
-    <w:p>
-      <w:pPr>
-        <w:pStyle w:val="Titolo2"/>
-      </w:pPr>
-      <w:bookmarkStart w:id="13" w:name="_Toc167998809"/>
-      <w:bookmarkStart w:id="14" w:name="_Toc168850124"/>
-      <w:r>
-        <w:t>Schema concettuale</w:t>
-      </w:r>
       <w:bookmarkEnd w:id="13"/>
-      <w:bookmarkEnd w:id="14"/>
     </w:p>
     <w:p>
       <w:r>
@@ -8207,13 +7716,13 @@
       <w:pPr>
         <w:pStyle w:val="Titolo3"/>
       </w:pPr>
-      <w:bookmarkStart w:id="15" w:name="_Toc167998810"/>
-      <w:bookmarkStart w:id="16" w:name="_Toc168850125"/>
+      <w:bookmarkStart w:id="14" w:name="_Toc167998810"/>
+      <w:bookmarkStart w:id="15" w:name="_Toc168850125"/>
       <w:r>
         <w:t>Vincoli d’integrità</w:t>
       </w:r>
+      <w:bookmarkEnd w:id="14"/>
       <w:bookmarkEnd w:id="15"/>
-      <w:bookmarkEnd w:id="16"/>
     </w:p>
     <w:tbl>
       <w:tblPr>
@@ -8790,39 +8299,111 @@
       <w:pPr>
         <w:pStyle w:val="Titolo3"/>
       </w:pPr>
-      <w:bookmarkStart w:id="17" w:name="_Toc167998811"/>
-      <w:bookmarkStart w:id="18" w:name="_Toc168850126"/>
+      <w:bookmarkStart w:id="16" w:name="_Toc167998811"/>
+      <w:bookmarkStart w:id="17" w:name="_Toc168850126"/>
       <w:r>
         <w:t>Scelte Progettuali</w:t>
       </w:r>
+      <w:bookmarkEnd w:id="16"/>
       <w:bookmarkEnd w:id="17"/>
-      <w:bookmarkEnd w:id="18"/>
-    </w:p>
-    <w:p>
-      <w:pPr>
-        <w:rPr>
-          <w:rFonts w:ascii="Avenir Next LT Pro Light" w:hAnsi="Avenir Next LT Pro Light"/>
-        </w:rPr>
-      </w:pPr>
-      <w:r>
-        <w:rPr>
-          <w:rFonts w:ascii="Avenir Next LT Pro Light" w:hAnsi="Avenir Next LT Pro Light"/>
-        </w:rPr>
-        <w:t>Nella tabella codici_operatori sono presenti i codici degli operatori autorizzati a iscriversi come utenti amministratori al servizio di Climate Monitoring. Ogni tupla nella tabella rappresenta un codice univoco che può essere assegnato ad un solo utente. Per garantire la sicurezza e il controllo, l'inserimento dei codici operatore nel database non può essere effettuato né dal servizio client né dal servizio server. Abbiamo progettato il processo di registrazione in modo che sia preceduto da un passaggio gestito direttamente dagli amministratori di Climate Monitoring tramite un servizio web dedicato.</w:t>
+    </w:p>
+    <w:p>
+      <w:pPr>
+        <w:rPr>
+          <w:rFonts w:ascii="Avenir Next LT Pro Light" w:hAnsi="Avenir Next LT Pro Light"/>
+        </w:rPr>
+      </w:pPr>
+      <w:r>
+        <w:rPr>
+          <w:rFonts w:ascii="Avenir Next LT Pro Light" w:hAnsi="Avenir Next LT Pro Light"/>
+        </w:rPr>
+        <w:t xml:space="preserve">Nella tabella </w:t>
+      </w:r>
+      <w:r>
+        <w:rPr>
+          <w:rFonts w:ascii="Avenir Next LT Pro Light" w:hAnsi="Avenir Next LT Pro Light"/>
+        </w:rPr>
+        <w:t>“</w:t>
+      </w:r>
+      <w:r>
+        <w:rPr>
+          <w:rFonts w:ascii="Avenir Next LT Pro Light" w:hAnsi="Avenir Next LT Pro Light"/>
+        </w:rPr>
+        <w:t>codici_operatori</w:t>
+      </w:r>
+      <w:r>
+        <w:rPr>
+          <w:rFonts w:ascii="Avenir Next LT Pro Light" w:hAnsi="Avenir Next LT Pro Light"/>
+        </w:rPr>
+        <w:t>”</w:t>
+      </w:r>
+      <w:r>
+        <w:rPr>
+          <w:rFonts w:ascii="Avenir Next LT Pro Light" w:hAnsi="Avenir Next LT Pro Light"/>
+        </w:rPr>
+        <w:t xml:space="preserve"> sono presenti i codici degli operatori autorizzati a iscriversi come utenti amministratori al servizio di </w:t>
+      </w:r>
+      <w:r>
+        <w:rPr>
+          <w:rFonts w:ascii="Avenir Next LT Pro Light" w:hAnsi="Avenir Next LT Pro Light"/>
+        </w:rPr>
+        <w:t>“</w:t>
+      </w:r>
+      <w:r>
+        <w:rPr>
+          <w:rFonts w:ascii="Avenir Next LT Pro Light" w:hAnsi="Avenir Next LT Pro Light"/>
+        </w:rPr>
+        <w:t>Climate Monitoring</w:t>
+      </w:r>
+      <w:r>
+        <w:rPr>
+          <w:rFonts w:ascii="Avenir Next LT Pro Light" w:hAnsi="Avenir Next LT Pro Light"/>
+        </w:rPr>
+        <w:t>”</w:t>
+      </w:r>
+      <w:r>
+        <w:rPr>
+          <w:rFonts w:ascii="Avenir Next LT Pro Light" w:hAnsi="Avenir Next LT Pro Light"/>
+        </w:rPr>
+        <w:t xml:space="preserve">. Ogni tupla </w:t>
+      </w:r>
+      <w:r>
+        <w:rPr>
+          <w:rFonts w:ascii="Avenir Next LT Pro Light" w:hAnsi="Avenir Next LT Pro Light"/>
+        </w:rPr>
+        <w:t>d</w:t>
+      </w:r>
+      <w:r>
+        <w:rPr>
+          <w:rFonts w:ascii="Avenir Next LT Pro Light" w:hAnsi="Avenir Next LT Pro Light"/>
+        </w:rPr>
+        <w:t xml:space="preserve">ella tabella rappresenta un codice univoco che può essere assegnato ad un solo utente. </w:t>
+      </w:r>
+      <w:r>
+        <w:rPr>
+          <w:rFonts w:ascii="Avenir Next LT Pro Light" w:hAnsi="Avenir Next LT Pro Light"/>
+        </w:rPr>
+        <w:t>Per garantire sicurezza e controllo, l'inserimento dei codici operatore nel database non può avvenire né tramite il servizio client né tramite il servizio server. Abbiamo progettato il processo di registrazione in modo che sia preceduto da una fase gestita direttamente dagli amministratori di Climate Monitoring tramite un servizio web dedicato</w:t>
+      </w:r>
+      <w:r>
+        <w:rPr>
+          <w:rFonts w:ascii="Avenir Next LT Pro Light" w:hAnsi="Avenir Next LT Pro Light"/>
+        </w:rPr>
+        <w:t>.</w:t>
       </w:r>
     </w:p>
     <w:p>
       <w:pPr>
         <w:pStyle w:val="Titolo2"/>
       </w:pPr>
-      <w:bookmarkStart w:id="19" w:name="_Toc167998814"/>
-      <w:bookmarkStart w:id="20" w:name="_Toc168850127"/>
+      <w:bookmarkStart w:id="18" w:name="_Toc167998814"/>
+      <w:bookmarkStart w:id="19" w:name="_Toc168850127"/>
       <w:r>
         <w:lastRenderedPageBreak/>
         <w:t>Progettazione Logica</w:t>
       </w:r>
+      <w:bookmarkEnd w:id="18"/>
       <w:bookmarkEnd w:id="19"/>
-      <w:bookmarkEnd w:id="20"/>
     </w:p>
     <w:p>
       <w:pPr>
@@ -10308,25 +9889,25 @@
       <w:pPr>
         <w:pStyle w:val="Titolo2"/>
       </w:pPr>
-      <w:bookmarkStart w:id="21" w:name="_Toc167998817"/>
-      <w:bookmarkStart w:id="22" w:name="_Toc168850128"/>
+      <w:bookmarkStart w:id="20" w:name="_Toc167998817"/>
+      <w:bookmarkStart w:id="21" w:name="_Toc168850128"/>
       <w:r>
         <w:t>Progettazione pratica</w:t>
       </w:r>
+      <w:bookmarkEnd w:id="20"/>
       <w:bookmarkEnd w:id="21"/>
+    </w:p>
+    <w:p>
+      <w:pPr>
+        <w:pStyle w:val="Titolo3"/>
+      </w:pPr>
+      <w:bookmarkStart w:id="22" w:name="_Toc167998818"/>
+      <w:bookmarkStart w:id="23" w:name="_Toc168850129"/>
+      <w:r>
+        <w:t>Creazione database</w:t>
+      </w:r>
       <w:bookmarkEnd w:id="22"/>
-    </w:p>
-    <w:p>
-      <w:pPr>
-        <w:pStyle w:val="Titolo3"/>
-      </w:pPr>
-      <w:bookmarkStart w:id="23" w:name="_Toc167998818"/>
-      <w:bookmarkStart w:id="24" w:name="_Toc168850129"/>
-      <w:r>
-        <w:t>Creazione database</w:t>
-      </w:r>
       <w:bookmarkEnd w:id="23"/>
-      <w:bookmarkEnd w:id="24"/>
     </w:p>
     <w:p>
       <w:pPr>
@@ -10519,13 +10100,13 @@
       <w:pPr>
         <w:pStyle w:val="Titolo3"/>
       </w:pPr>
-      <w:bookmarkStart w:id="25" w:name="_Toc167998819"/>
-      <w:bookmarkStart w:id="26" w:name="_Toc168850130"/>
+      <w:bookmarkStart w:id="24" w:name="_Toc167998819"/>
+      <w:bookmarkStart w:id="25" w:name="_Toc168850130"/>
       <w:r>
         <w:t>Creazione tabelle</w:t>
       </w:r>
+      <w:bookmarkEnd w:id="24"/>
       <w:bookmarkEnd w:id="25"/>
-      <w:bookmarkEnd w:id="26"/>
     </w:p>
     <w:p>
       <w:pPr>
@@ -11902,25 +11483,25 @@
       <w:pPr>
         <w:pStyle w:val="Titolo1"/>
       </w:pPr>
-      <w:bookmarkStart w:id="27" w:name="_Toc168850131"/>
+      <w:bookmarkStart w:id="26" w:name="_Toc168850131"/>
       <w:r>
         <w:t>Progettazione</w:t>
       </w:r>
       <w:r>
         <w:t xml:space="preserve"> del software</w:t>
       </w:r>
-      <w:bookmarkEnd w:id="27"/>
+      <w:bookmarkEnd w:id="26"/>
     </w:p>
     <w:p>
       <w:pPr>
         <w:pStyle w:val="Titolo2"/>
         <w:jc w:val="both"/>
       </w:pPr>
-      <w:bookmarkStart w:id="28" w:name="_Toc168850132"/>
+      <w:bookmarkStart w:id="27" w:name="_Toc168850132"/>
       <w:r>
         <w:t>Struttura del sistema</w:t>
       </w:r>
-      <w:bookmarkEnd w:id="28"/>
+      <w:bookmarkEnd w:id="27"/>
       <w:r>
         <w:t xml:space="preserve"> </w:t>
       </w:r>
@@ -11936,147 +11517,7 @@
         <w:rPr>
           <w:rFonts w:ascii="Avenir Next LT Pro Light" w:hAnsi="Avenir Next LT Pro Light"/>
         </w:rPr>
-        <w:t xml:space="preserve">Le classi del progetto si suddividono in </w:t>
-      </w:r>
-      <w:r>
-        <w:rPr>
-          <w:rFonts w:ascii="Avenir Next LT Pro Light" w:hAnsi="Avenir Next LT Pro Light"/>
-        </w:rPr>
-        <w:t>tre</w:t>
-      </w:r>
-      <w:r>
-        <w:rPr>
-          <w:rFonts w:ascii="Avenir Next LT Pro Light" w:hAnsi="Avenir Next LT Pro Light"/>
-        </w:rPr>
-        <w:t xml:space="preserve"> categorie; </w:t>
-      </w:r>
-      <w:r>
-        <w:rPr>
-          <w:rFonts w:ascii="Avenir Next LT Pro Light" w:hAnsi="Avenir Next LT Pro Light"/>
-        </w:rPr>
-        <w:t>quelle</w:t>
-      </w:r>
-      <w:r>
-        <w:rPr>
-          <w:rFonts w:ascii="Avenir Next LT Pro Light" w:hAnsi="Avenir Next LT Pro Light"/>
-        </w:rPr>
-        <w:t xml:space="preserve"> relative all’interfaccia grafica</w:t>
-      </w:r>
-      <w:r>
-        <w:rPr>
-          <w:rFonts w:ascii="Avenir Next LT Pro Light" w:hAnsi="Avenir Next LT Pro Light"/>
-        </w:rPr>
-        <w:t xml:space="preserve"> </w:t>
-      </w:r>
-      <w:r>
-        <w:rPr>
-          <w:rFonts w:ascii="Avenir Next LT Pro Light" w:hAnsi="Avenir Next LT Pro Light"/>
-        </w:rPr>
-        <w:t xml:space="preserve">o client </w:t>
-      </w:r>
-      <w:r>
-        <w:rPr>
-          <w:rFonts w:ascii="Avenir Next LT Pro Light" w:hAnsi="Avenir Next LT Pro Light"/>
-        </w:rPr>
-        <w:t>(</w:t>
-      </w:r>
-      <w:r>
-        <w:rPr>
-          <w:rFonts w:ascii="Avenir Next LT Pro Light" w:hAnsi="Avenir Next LT Pro Light"/>
-        </w:rPr>
-        <w:t>che chiameremo “</w:t>
-      </w:r>
-      <w:r>
-        <w:rPr>
-          <w:rFonts w:ascii="Avenir Next LT Pro Light" w:hAnsi="Avenir Next LT Pro Light"/>
-          <w:i/>
-          <w:iCs/>
-        </w:rPr>
-        <w:t>classi grafiche</w:t>
-      </w:r>
-      <w:r>
-        <w:rPr>
-          <w:rFonts w:ascii="Avenir Next LT Pro Light" w:hAnsi="Avenir Next LT Pro Light"/>
-        </w:rPr>
-        <w:t>”</w:t>
-      </w:r>
-      <w:r>
-        <w:rPr>
-          <w:rFonts w:ascii="Avenir Next LT Pro Light" w:hAnsi="Avenir Next LT Pro Light"/>
-        </w:rPr>
-        <w:t>)</w:t>
-      </w:r>
-      <w:r>
-        <w:rPr>
-          <w:rFonts w:ascii="Avenir Next LT Pro Light" w:hAnsi="Avenir Next LT Pro Light"/>
-        </w:rPr>
-        <w:t xml:space="preserve">, </w:t>
-      </w:r>
-      <w:r>
-        <w:rPr>
-          <w:rFonts w:ascii="Avenir Next LT Pro Light" w:hAnsi="Avenir Next LT Pro Light"/>
-        </w:rPr>
-        <w:t xml:space="preserve">quelle </w:t>
-      </w:r>
-      <w:r>
-        <w:rPr>
-          <w:rFonts w:ascii="Avenir Next LT Pro Light" w:hAnsi="Avenir Next LT Pro Light"/>
-        </w:rPr>
-        <w:t>che elaborano i diversi dati</w:t>
-      </w:r>
-      <w:r>
-        <w:rPr>
-          <w:rFonts w:ascii="Avenir Next LT Pro Light" w:hAnsi="Avenir Next LT Pro Light"/>
-        </w:rPr>
-        <w:t xml:space="preserve"> (</w:t>
-      </w:r>
-      <w:r>
-        <w:rPr>
-          <w:rFonts w:ascii="Avenir Next LT Pro Light" w:hAnsi="Avenir Next LT Pro Light"/>
-        </w:rPr>
-        <w:t>che chiameremo “</w:t>
-      </w:r>
-      <w:r>
-        <w:rPr>
-          <w:rFonts w:ascii="Avenir Next LT Pro Light" w:hAnsi="Avenir Next LT Pro Light"/>
-          <w:i/>
-          <w:iCs/>
-        </w:rPr>
-        <w:t>classi</w:t>
-      </w:r>
-      <w:r>
-        <w:rPr>
-          <w:rFonts w:ascii="Avenir Next LT Pro Light" w:hAnsi="Avenir Next LT Pro Light"/>
-          <w:i/>
-          <w:iCs/>
-        </w:rPr>
-        <w:t xml:space="preserve"> </w:t>
-      </w:r>
-      <w:r>
-        <w:rPr>
-          <w:rFonts w:ascii="Avenir Next LT Pro Light" w:hAnsi="Avenir Next LT Pro Light"/>
-          <w:i/>
-          <w:iCs/>
-        </w:rPr>
-        <w:t>logiche</w:t>
-      </w:r>
-      <w:r>
-        <w:rPr>
-          <w:rFonts w:ascii="Avenir Next LT Pro Light" w:hAnsi="Avenir Next LT Pro Light"/>
-        </w:rPr>
-        <w:t>”</w:t>
-      </w:r>
-      <w:r>
-        <w:rPr>
-          <w:rFonts w:ascii="Avenir Next LT Pro Light" w:hAnsi="Avenir Next LT Pro Light"/>
-        </w:rPr>
-        <w:t>)</w:t>
-      </w:r>
-      <w:r>
-        <w:rPr>
-          <w:rFonts w:ascii="Avenir Next LT Pro Light" w:hAnsi="Avenir Next LT Pro Light"/>
-        </w:rPr>
-        <w:t xml:space="preserve"> e le classi relative al server.</w:t>
+        <w:t>Le classi del progetto si suddividono in tre categorie: quelle relative all'interfaccia grafica o al client (che chiameremo "classi grafiche"), quelle che elaborano i diversi dati (che chiameremo "classi logiche"), e le classi relative al server.</w:t>
       </w:r>
     </w:p>
     <w:p>
@@ -12084,11 +11525,11 @@
         <w:pStyle w:val="Titolo3"/>
         <w:jc w:val="both"/>
       </w:pPr>
-      <w:bookmarkStart w:id="29" w:name="_Toc168850133"/>
+      <w:bookmarkStart w:id="28" w:name="_Toc168850133"/>
       <w:r>
         <w:t>Classi Logiche</w:t>
       </w:r>
-      <w:bookmarkEnd w:id="29"/>
+      <w:bookmarkEnd w:id="28"/>
     </w:p>
     <w:p>
       <w:pPr>
@@ -12239,12 +11680,12 @@
       <w:pPr>
         <w:pStyle w:val="Titolo3"/>
       </w:pPr>
-      <w:bookmarkStart w:id="30" w:name="_Toc168850134"/>
+      <w:bookmarkStart w:id="29" w:name="_Toc168850134"/>
       <w:r>
         <w:lastRenderedPageBreak/>
         <w:t>Interfaccia</w:t>
       </w:r>
-      <w:bookmarkEnd w:id="30"/>
+      <w:bookmarkEnd w:id="29"/>
     </w:p>
     <w:p>
       <w:pPr>
@@ -12268,11 +11709,11 @@
       <w:pPr>
         <w:pStyle w:val="Titolo3"/>
       </w:pPr>
-      <w:bookmarkStart w:id="31" w:name="_Toc168850135"/>
+      <w:bookmarkStart w:id="30" w:name="_Toc168850135"/>
       <w:r>
         <w:t>Classi Server</w:t>
       </w:r>
-      <w:bookmarkEnd w:id="31"/>
+      <w:bookmarkEnd w:id="30"/>
     </w:p>
     <w:p>
       <w:pPr>
@@ -12317,11 +11758,11 @@
         <w:pStyle w:val="Titolo3"/>
         <w:jc w:val="both"/>
       </w:pPr>
-      <w:bookmarkStart w:id="32" w:name="_Toc168850136"/>
+      <w:bookmarkStart w:id="31" w:name="_Toc168850136"/>
       <w:r>
         <w:t>Classi Grafiche</w:t>
       </w:r>
-      <w:bookmarkEnd w:id="32"/>
+      <w:bookmarkEnd w:id="31"/>
       <w:r>
         <w:t xml:space="preserve"> </w:t>
       </w:r>
@@ -12552,14 +11993,14 @@
           <w:lang w:val="en-GB"/>
         </w:rPr>
       </w:pPr>
-      <w:bookmarkStart w:id="33" w:name="_Toc168850137"/>
+      <w:bookmarkStart w:id="32" w:name="_Toc168850137"/>
       <w:r>
         <w:rPr>
           <w:noProof/>
         </w:rPr>
         <w:lastRenderedPageBreak/>
         <w:drawing>
-          <wp:anchor distT="0" distB="0" distL="114300" distR="114300" simplePos="0" relativeHeight="251659267" behindDoc="0" locked="0" layoutInCell="1" allowOverlap="1" wp14:anchorId="415768F5" wp14:editId="38C0DD42">
+          <wp:anchor distT="0" distB="0" distL="114300" distR="114300" simplePos="0" relativeHeight="251659267" behindDoc="0" locked="0" layoutInCell="1" allowOverlap="1" wp14:anchorId="415768F5" wp14:editId="6C3C4195">
             <wp:simplePos x="0" y="0"/>
             <wp:positionH relativeFrom="margin">
               <wp:align>center</wp:align>
@@ -12627,7 +12068,7 @@
         </w:rPr>
         <w:t>Class Diagram</w:t>
       </w:r>
-      <w:bookmarkEnd w:id="33"/>
+      <w:bookmarkEnd w:id="32"/>
     </w:p>
     <w:p>
       <w:pPr>
@@ -12684,7 +12125,7 @@
           <w:lang w:val="en-GB"/>
         </w:rPr>
       </w:pPr>
-      <w:bookmarkStart w:id="34" w:name="_Toc168850138"/>
+      <w:bookmarkStart w:id="33" w:name="_Toc168850138"/>
       <w:r>
         <w:rPr>
           <w:lang w:val="en-GB"/>
@@ -12692,7 +12133,7 @@
         <w:lastRenderedPageBreak/>
         <w:t>Sequence Diagram</w:t>
       </w:r>
-      <w:bookmarkEnd w:id="34"/>
+      <w:bookmarkEnd w:id="33"/>
     </w:p>
     <w:p>
       <w:pPr>
@@ -12762,14 +12203,14 @@
           <w:lang w:val="en-GB"/>
         </w:rPr>
       </w:pPr>
-      <w:bookmarkStart w:id="35" w:name="_Toc168850139"/>
+      <w:bookmarkStart w:id="34" w:name="_Toc168850139"/>
       <w:r>
         <w:rPr>
           <w:lang w:val="en-GB"/>
         </w:rPr>
         <w:t>Use case</w:t>
       </w:r>
-      <w:bookmarkEnd w:id="35"/>
+      <w:bookmarkEnd w:id="34"/>
     </w:p>
     <w:p>
       <w:r>
@@ -12823,12 +12264,12 @@
       <w:pPr>
         <w:pStyle w:val="Titolo3"/>
       </w:pPr>
-      <w:bookmarkStart w:id="36" w:name="_Toc168850140"/>
+      <w:bookmarkStart w:id="35" w:name="_Toc168850140"/>
       <w:r>
         <w:lastRenderedPageBreak/>
         <w:t>State Diagram</w:t>
       </w:r>
-      <w:bookmarkEnd w:id="36"/>
+      <w:bookmarkEnd w:id="35"/>
     </w:p>
     <w:p>
       <w:r>
@@ -12882,19 +12323,19 @@
       <w:pPr>
         <w:pStyle w:val="Titolo1"/>
       </w:pPr>
-      <w:bookmarkStart w:id="37" w:name="_Toc168850141"/>
+      <w:bookmarkStart w:id="36" w:name="_Toc168850141"/>
       <w:r>
         <w:lastRenderedPageBreak/>
         <w:t>Implementazione del sotfware</w:t>
       </w:r>
-      <w:bookmarkEnd w:id="37"/>
+      <w:bookmarkEnd w:id="36"/>
     </w:p>
     <w:p>
       <w:pPr>
         <w:pStyle w:val="Titolo1"/>
         <w:jc w:val="both"/>
       </w:pPr>
-      <w:bookmarkStart w:id="38" w:name="_Toc168850142"/>
+      <w:bookmarkStart w:id="37" w:name="_Toc168850142"/>
       <w:r>
         <w:t xml:space="preserve">Classi </w:t>
       </w:r>
@@ -12904,18 +12345,18 @@
       <w:r>
         <w:t>ogiche</w:t>
       </w:r>
-      <w:bookmarkEnd w:id="38"/>
+      <w:bookmarkEnd w:id="37"/>
     </w:p>
     <w:p>
       <w:pPr>
         <w:pStyle w:val="Titolo2"/>
         <w:jc w:val="both"/>
       </w:pPr>
-      <w:bookmarkStart w:id="39" w:name="_Toc168850143"/>
+      <w:bookmarkStart w:id="38" w:name="_Toc168850143"/>
       <w:r>
         <w:t>JAreaInteresse</w:t>
       </w:r>
-      <w:bookmarkEnd w:id="39"/>
+      <w:bookmarkEnd w:id="38"/>
       <w:r>
         <w:t xml:space="preserve"> </w:t>
       </w:r>
@@ -13390,11 +12831,11 @@
         <w:pStyle w:val="Titolo2"/>
         <w:jc w:val="both"/>
       </w:pPr>
-      <w:bookmarkStart w:id="40" w:name="_Toc168850144"/>
+      <w:bookmarkStart w:id="39" w:name="_Toc168850144"/>
       <w:r>
         <w:t>JCoordinate</w:t>
       </w:r>
-      <w:bookmarkEnd w:id="40"/>
+      <w:bookmarkEnd w:id="39"/>
     </w:p>
     <w:p>
       <w:pPr>
@@ -14056,14 +13497,14 @@
         <w:pStyle w:val="Titolo2"/>
         <w:jc w:val="both"/>
       </w:pPr>
-      <w:bookmarkStart w:id="41" w:name="_Toc168850145"/>
+      <w:bookmarkStart w:id="40" w:name="_Toc168850145"/>
       <w:r>
         <w:t>J</w:t>
       </w:r>
       <w:r>
         <w:t>Stazione</w:t>
       </w:r>
-      <w:bookmarkEnd w:id="41"/>
+      <w:bookmarkEnd w:id="40"/>
     </w:p>
     <w:p>
       <w:pPr>
@@ -14675,11 +14116,11 @@
         <w:pStyle w:val="Titolo2"/>
         <w:jc w:val="both"/>
       </w:pPr>
-      <w:bookmarkStart w:id="42" w:name="_Toc168850146"/>
+      <w:bookmarkStart w:id="41" w:name="_Toc168850146"/>
       <w:r>
         <w:t>JPrevisioni</w:t>
       </w:r>
-      <w:bookmarkEnd w:id="42"/>
+      <w:bookmarkEnd w:id="41"/>
     </w:p>
     <w:p>
       <w:pPr>
@@ -16074,11 +15515,11 @@
         <w:pStyle w:val="Titolo2"/>
         <w:jc w:val="both"/>
       </w:pPr>
-      <w:bookmarkStart w:id="43" w:name="_Toc168850147"/>
+      <w:bookmarkStart w:id="42" w:name="_Toc168850147"/>
       <w:r>
         <w:t>JUser</w:t>
       </w:r>
-      <w:bookmarkEnd w:id="43"/>
+      <w:bookmarkEnd w:id="42"/>
     </w:p>
     <w:p>
       <w:pPr>
@@ -16237,7 +15678,7 @@
         </w:rPr>
         <w:t>id_areaselezionata</w:t>
       </w:r>
-      <w:bookmarkStart w:id="44" w:name="_Hlk168690802"/>
+      <w:bookmarkStart w:id="43" w:name="_Hlk168690802"/>
       <w:r>
         <w:rPr>
           <w:rFonts w:ascii="Avenir Next LT Pro Light" w:hAnsi="Avenir Next LT Pro Light"/>
@@ -16252,35 +15693,35 @@
         </w:rPr>
         <w:t>di tipo int,</w:t>
       </w:r>
+      <w:bookmarkEnd w:id="43"/>
+      <w:r>
+        <w:rPr>
+          <w:rFonts w:ascii="Avenir Next LT Pro Light" w:hAnsi="Avenir Next LT Pro Light"/>
+        </w:rPr>
+        <w:t xml:space="preserve"> che i</w:t>
+      </w:r>
+      <w:r>
+        <w:rPr>
+          <w:rFonts w:ascii="Avenir Next LT Pro Light" w:hAnsi="Avenir Next LT Pro Light"/>
+        </w:rPr>
+        <w:t>ndica l'ultima area di interesse di cui l'operatore ha aggiunto una previsione</w:t>
+      </w:r>
+    </w:p>
+    <w:p>
+      <w:pPr>
+        <w:jc w:val="both"/>
+        <w:rPr>
+          <w:rFonts w:ascii="Avenir Next LT Pro Light" w:hAnsi="Avenir Next LT Pro Light"/>
+        </w:rPr>
+      </w:pPr>
+      <w:bookmarkStart w:id="44" w:name="_Hlk168735594"/>
+      <w:r>
+        <w:rPr>
+          <w:rFonts w:ascii="Avenir Next LT Pro Light" w:hAnsi="Avenir Next LT Pro Light"/>
+        </w:rPr>
+        <w:t xml:space="preserve">Nella classe inoltre sono presenti i metodi get e set per ogni attributo ed anche il metodo toString </w:t>
+      </w:r>
       <w:bookmarkEnd w:id="44"/>
-      <w:r>
-        <w:rPr>
-          <w:rFonts w:ascii="Avenir Next LT Pro Light" w:hAnsi="Avenir Next LT Pro Light"/>
-        </w:rPr>
-        <w:t xml:space="preserve"> che i</w:t>
-      </w:r>
-      <w:r>
-        <w:rPr>
-          <w:rFonts w:ascii="Avenir Next LT Pro Light" w:hAnsi="Avenir Next LT Pro Light"/>
-        </w:rPr>
-        <w:t>ndica l'ultima area di interesse di cui l'operatore ha aggiunto una previsione</w:t>
-      </w:r>
-    </w:p>
-    <w:p>
-      <w:pPr>
-        <w:jc w:val="both"/>
-        <w:rPr>
-          <w:rFonts w:ascii="Avenir Next LT Pro Light" w:hAnsi="Avenir Next LT Pro Light"/>
-        </w:rPr>
-      </w:pPr>
-      <w:bookmarkStart w:id="45" w:name="_Hlk168735594"/>
-      <w:r>
-        <w:rPr>
-          <w:rFonts w:ascii="Avenir Next LT Pro Light" w:hAnsi="Avenir Next LT Pro Light"/>
-        </w:rPr>
-        <w:t xml:space="preserve">Nella classe inoltre sono presenti i metodi get e set per ogni attributo ed anche il metodo toString </w:t>
-      </w:r>
-      <w:bookmarkEnd w:id="45"/>
       <w:r>
         <w:rPr>
           <w:rFonts w:ascii="Avenir Next LT Pro Light" w:hAnsi="Avenir Next LT Pro Light"/>
@@ -16939,11 +16380,11 @@
       <w:pPr>
         <w:pStyle w:val="Titolo2"/>
       </w:pPr>
-      <w:bookmarkStart w:id="46" w:name="_Toc168850148"/>
+      <w:bookmarkStart w:id="45" w:name="_Toc168850148"/>
       <w:r>
         <w:t>JNazioni</w:t>
       </w:r>
-      <w:bookmarkEnd w:id="46"/>
+      <w:bookmarkEnd w:id="45"/>
     </w:p>
     <w:p>
       <w:pPr>
@@ -17227,11 +16668,11 @@
       <w:pPr>
         <w:pStyle w:val="Titolo2"/>
       </w:pPr>
-      <w:bookmarkStart w:id="47" w:name="_Toc168850149"/>
+      <w:bookmarkStart w:id="46" w:name="_Toc168850149"/>
       <w:r>
         <w:t>DatiCondivisi</w:t>
       </w:r>
-      <w:bookmarkEnd w:id="47"/>
+      <w:bookmarkEnd w:id="46"/>
     </w:p>
     <w:p>
       <w:pPr>
@@ -17604,21 +17045,21 @@
       <w:pPr>
         <w:pStyle w:val="Titolo1"/>
       </w:pPr>
-      <w:bookmarkStart w:id="48" w:name="_Toc168850150"/>
+      <w:bookmarkStart w:id="47" w:name="_Toc168850150"/>
       <w:r>
         <w:t>Interfaccia</w:t>
       </w:r>
+      <w:bookmarkEnd w:id="47"/>
+    </w:p>
+    <w:p>
+      <w:pPr>
+        <w:pStyle w:val="Titolo2"/>
+      </w:pPr>
+      <w:bookmarkStart w:id="48" w:name="_Toc168850151"/>
+      <w:r>
+        <w:t>DBInterface</w:t>
+      </w:r>
       <w:bookmarkEnd w:id="48"/>
-    </w:p>
-    <w:p>
-      <w:pPr>
-        <w:pStyle w:val="Titolo2"/>
-      </w:pPr>
-      <w:bookmarkStart w:id="49" w:name="_Toc168850151"/>
-      <w:r>
-        <w:t>DBInterface</w:t>
-      </w:r>
-      <w:bookmarkEnd w:id="49"/>
     </w:p>
     <w:p>
       <w:pPr>
@@ -19806,21 +19247,21 @@
       <w:pPr>
         <w:pStyle w:val="Titolo1"/>
       </w:pPr>
-      <w:bookmarkStart w:id="50" w:name="_Toc168850152"/>
+      <w:bookmarkStart w:id="49" w:name="_Toc168850152"/>
       <w:r>
         <w:t>Classi server</w:t>
       </w:r>
+      <w:bookmarkEnd w:id="49"/>
+    </w:p>
+    <w:p>
+      <w:pPr>
+        <w:pStyle w:val="Titolo2"/>
+      </w:pPr>
+      <w:bookmarkStart w:id="50" w:name="_Toc168850153"/>
+      <w:r>
+        <w:t>DatabaseConnection</w:t>
+      </w:r>
       <w:bookmarkEnd w:id="50"/>
-    </w:p>
-    <w:p>
-      <w:pPr>
-        <w:pStyle w:val="Titolo2"/>
-      </w:pPr>
-      <w:bookmarkStart w:id="51" w:name="_Toc168850153"/>
-      <w:r>
-        <w:t>DatabaseConnection</w:t>
-      </w:r>
-      <w:bookmarkEnd w:id="51"/>
     </w:p>
     <w:p>
       <w:pPr>
@@ -20573,11 +20014,11 @@
       <w:pPr>
         <w:pStyle w:val="Titolo2"/>
       </w:pPr>
-      <w:bookmarkStart w:id="52" w:name="_Toc168850154"/>
+      <w:bookmarkStart w:id="51" w:name="_Toc168850154"/>
       <w:r>
         <w:t>Server</w:t>
       </w:r>
-      <w:bookmarkEnd w:id="52"/>
+      <w:bookmarkEnd w:id="51"/>
     </w:p>
     <w:p>
       <w:pPr>
@@ -21149,22 +20590,22 @@
         <w:pStyle w:val="Titolo1"/>
         <w:jc w:val="both"/>
       </w:pPr>
-      <w:bookmarkStart w:id="53" w:name="_Toc168850155"/>
+      <w:bookmarkStart w:id="52" w:name="_Toc168850155"/>
       <w:r>
         <w:t>Classi grafiche</w:t>
       </w:r>
-      <w:bookmarkEnd w:id="53"/>
+      <w:bookmarkEnd w:id="52"/>
     </w:p>
     <w:p>
       <w:pPr>
         <w:pStyle w:val="Titolo2"/>
         <w:jc w:val="both"/>
       </w:pPr>
-      <w:bookmarkStart w:id="54" w:name="_Toc168850156"/>
+      <w:bookmarkStart w:id="53" w:name="_Toc168850156"/>
       <w:r>
         <w:t>admin_panel</w:t>
       </w:r>
-      <w:bookmarkEnd w:id="54"/>
+      <w:bookmarkEnd w:id="53"/>
     </w:p>
     <w:p>
       <w:pPr>
@@ -21295,7 +20736,19 @@
         <w:rPr>
           <w:rFonts w:ascii="Avenir Next LT Pro Light" w:hAnsi="Avenir Next LT Pro Light"/>
         </w:rPr>
-        <w:t>Inoltre, sempre in questa finestra visualizzare le previsioni già inserite per l’area d’interesse selezionata.</w:t>
+        <w:t xml:space="preserve">Inoltre, sempre in questa finestra </w:t>
+      </w:r>
+      <w:r>
+        <w:rPr>
+          <w:rFonts w:ascii="Avenir Next LT Pro Light" w:hAnsi="Avenir Next LT Pro Light"/>
+        </w:rPr>
+        <w:t xml:space="preserve">sarà possibile </w:t>
+      </w:r>
+      <w:r>
+        <w:rPr>
+          <w:rFonts w:ascii="Avenir Next LT Pro Light" w:hAnsi="Avenir Next LT Pro Light"/>
+        </w:rPr>
+        <w:t>visualizzare le previsioni già inserite per l’area d’interesse selezionata.</w:t>
       </w:r>
     </w:p>
     <w:p>
@@ -21445,11 +20898,11 @@
         <w:pStyle w:val="Titolo2"/>
         <w:jc w:val="both"/>
       </w:pPr>
-      <w:bookmarkStart w:id="55" w:name="_Toc168850157"/>
+      <w:bookmarkStart w:id="54" w:name="_Toc168850157"/>
       <w:r>
         <w:t>creaStazione</w:t>
       </w:r>
-      <w:bookmarkEnd w:id="55"/>
+      <w:bookmarkEnd w:id="54"/>
     </w:p>
     <w:p>
       <w:pPr>
@@ -21974,11 +21427,11 @@
         <w:pStyle w:val="Titolo2"/>
         <w:jc w:val="both"/>
       </w:pPr>
-      <w:bookmarkStart w:id="56" w:name="_Toc168850158"/>
+      <w:bookmarkStart w:id="55" w:name="_Toc168850158"/>
       <w:r>
         <w:t>homepage</w:t>
       </w:r>
-      <w:bookmarkEnd w:id="56"/>
+      <w:bookmarkEnd w:id="55"/>
     </w:p>
     <w:p>
       <w:pPr>
@@ -22203,12 +21656,12 @@
         <w:pStyle w:val="Titolo2"/>
         <w:jc w:val="both"/>
       </w:pPr>
-      <w:bookmarkStart w:id="57" w:name="_Toc168850159"/>
+      <w:bookmarkStart w:id="56" w:name="_Toc168850159"/>
       <w:r>
         <w:lastRenderedPageBreak/>
         <w:t>infoStazione</w:t>
       </w:r>
-      <w:bookmarkEnd w:id="57"/>
+      <w:bookmarkEnd w:id="56"/>
     </w:p>
     <w:p>
       <w:pPr>
@@ -22241,11 +21694,11 @@
         <w:pStyle w:val="Titolo2"/>
         <w:jc w:val="both"/>
       </w:pPr>
-      <w:bookmarkStart w:id="58" w:name="_Toc168850160"/>
+      <w:bookmarkStart w:id="57" w:name="_Toc168850160"/>
       <w:r>
         <w:t>login</w:t>
       </w:r>
-      <w:bookmarkEnd w:id="58"/>
+      <w:bookmarkEnd w:id="57"/>
     </w:p>
     <w:p>
       <w:pPr>
@@ -22320,11 +21773,11 @@
         <w:pStyle w:val="Titolo2"/>
         <w:jc w:val="both"/>
       </w:pPr>
-      <w:bookmarkStart w:id="59" w:name="_Toc168850161"/>
+      <w:bookmarkStart w:id="58" w:name="_Toc168850161"/>
       <w:r>
         <w:t>mostraPrevisioni</w:t>
       </w:r>
-      <w:bookmarkEnd w:id="59"/>
+      <w:bookmarkEnd w:id="58"/>
     </w:p>
     <w:p>
       <w:pPr>
@@ -22456,11 +21909,11 @@
       <w:pPr>
         <w:pStyle w:val="Titolo2"/>
       </w:pPr>
-      <w:bookmarkStart w:id="60" w:name="_Toc168850162"/>
+      <w:bookmarkStart w:id="59" w:name="_Toc168850162"/>
       <w:r>
         <w:t>registrazione</w:t>
       </w:r>
-      <w:bookmarkEnd w:id="60"/>
+      <w:bookmarkEnd w:id="59"/>
     </w:p>
     <w:p>
       <w:pPr>
@@ -22626,11 +22079,11 @@
       <w:pPr>
         <w:pStyle w:val="Titolo1"/>
       </w:pPr>
-      <w:bookmarkStart w:id="61" w:name="_Toc168850163"/>
+      <w:bookmarkStart w:id="60" w:name="_Toc168850163"/>
       <w:r>
         <w:t>Errori noti</w:t>
       </w:r>
-      <w:bookmarkEnd w:id="61"/>
+      <w:bookmarkEnd w:id="60"/>
     </w:p>
     <w:p>
       <w:r>
@@ -22661,7 +22114,13 @@
         <w:rPr>
           <w:rFonts w:ascii="Avenir Next LT Pro Light" w:hAnsi="Avenir Next LT Pro Light"/>
         </w:rPr>
-        <w:t xml:space="preserve"> far sì che la ricerca per nome vada a buon fine bisogna scrivere il nome corretto compresi gli accenti, se quest’ultimi non sono presenti verrà restituita una tupla vuota che non farà nulla.</w:t>
+        <w:t xml:space="preserve"> far sì che la ricerca per nome vada a buon fine bisogna scrivere il nome corretto compresi gli accenti</w:t>
+      </w:r>
+      <w:r>
+        <w:rPr>
+          <w:rFonts w:ascii="Avenir Next LT Pro Light" w:hAnsi="Avenir Next LT Pro Light"/>
+        </w:rPr>
+        <w:t>.</w:t>
       </w:r>
     </w:p>
     <w:p>
@@ -22669,30 +22128,30 @@
         <w:pStyle w:val="Titolo1"/>
         <w:jc w:val="both"/>
       </w:pPr>
-      <w:bookmarkStart w:id="62" w:name="_Toc168850164"/>
+      <w:bookmarkStart w:id="61" w:name="_Toc168850164"/>
       <w:r>
         <w:t>Sitografia</w:t>
       </w:r>
+      <w:bookmarkEnd w:id="61"/>
+    </w:p>
+    <w:p>
+      <w:pPr>
+        <w:pStyle w:val="Titolo2"/>
+      </w:pPr>
+      <w:bookmarkStart w:id="62" w:name="_Toc168850165"/>
+      <w:r>
+        <w:t>codice-fiscale-java-maste</w:t>
+      </w:r>
+      <w:r>
+        <w:t xml:space="preserve">r </w:t>
+      </w:r>
+      <w:r>
+        <w:t xml:space="preserve">- </w:t>
+      </w:r>
+      <w:r>
+        <w:t>matteocastagnaro</w:t>
+      </w:r>
       <w:bookmarkEnd w:id="62"/>
-    </w:p>
-    <w:p>
-      <w:pPr>
-        <w:pStyle w:val="Titolo2"/>
-      </w:pPr>
-      <w:bookmarkStart w:id="63" w:name="_Toc168850165"/>
-      <w:r>
-        <w:t>codice-fiscale-java-maste</w:t>
-      </w:r>
-      <w:r>
-        <w:t xml:space="preserve">r </w:t>
-      </w:r>
-      <w:r>
-        <w:t xml:space="preserve">- </w:t>
-      </w:r>
-      <w:r>
-        <w:t>matteocastagnaro</w:t>
-      </w:r>
-      <w:bookmarkEnd w:id="63"/>
     </w:p>
     <w:p>
       <w:pPr>
@@ -22715,7 +22174,7 @@
       <w:pPr>
         <w:pStyle w:val="Titolo2"/>
       </w:pPr>
-      <w:bookmarkStart w:id="64" w:name="_Toc168850166"/>
+      <w:bookmarkStart w:id="63" w:name="_Toc168850166"/>
       <w:r>
         <w:t>JCalendar</w:t>
       </w:r>
@@ -22728,7 +22187,7 @@
       <w:r>
         <w:t>Kai Tödter</w:t>
       </w:r>
-      <w:bookmarkEnd w:id="64"/>
+      <w:bookmarkEnd w:id="63"/>
     </w:p>
     <w:p>
       <w:pPr>
@@ -22763,12 +22222,12 @@
       <w:pPr>
         <w:pStyle w:val="Titolo2"/>
       </w:pPr>
-      <w:bookmarkStart w:id="65" w:name="_Toc168850167"/>
+      <w:bookmarkStart w:id="64" w:name="_Toc168850167"/>
       <w:r>
         <w:lastRenderedPageBreak/>
         <w:t>JDK 17</w:t>
       </w:r>
-      <w:bookmarkEnd w:id="65"/>
+      <w:bookmarkEnd w:id="64"/>
     </w:p>
     <w:p>
       <w:pPr>
@@ -22791,11 +22250,11 @@
       <w:pPr>
         <w:pStyle w:val="Titolo2"/>
       </w:pPr>
-      <w:bookmarkStart w:id="66" w:name="_Toc168850168"/>
+      <w:bookmarkStart w:id="65" w:name="_Toc168850168"/>
       <w:r>
         <w:t>PostgresSQL</w:t>
       </w:r>
-      <w:bookmarkEnd w:id="66"/>
+      <w:bookmarkEnd w:id="65"/>
     </w:p>
     <w:p>
       <w:hyperlink r:id="rId24" w:history="1">
@@ -22811,11 +22270,11 @@
       <w:pPr>
         <w:pStyle w:val="Titolo2"/>
       </w:pPr>
-      <w:bookmarkStart w:id="67" w:name="_Toc168850169"/>
+      <w:bookmarkStart w:id="66" w:name="_Toc168850169"/>
       <w:r>
         <w:t>PostgresSQL Driver</w:t>
       </w:r>
-      <w:bookmarkEnd w:id="67"/>
+      <w:bookmarkEnd w:id="66"/>
     </w:p>
     <w:p>
       <w:hyperlink r:id="rId25" w:history="1">
@@ -22834,14 +22293,14 @@
           <w:lang w:val="en-GB"/>
         </w:rPr>
       </w:pPr>
-      <w:bookmarkStart w:id="68" w:name="_Toc168850170"/>
+      <w:bookmarkStart w:id="67" w:name="_Toc168850170"/>
       <w:r>
         <w:rPr>
           <w:lang w:val="en-GB"/>
         </w:rPr>
         <w:t>pgAdmin 4</w:t>
       </w:r>
-      <w:bookmarkEnd w:id="68"/>
+      <w:bookmarkEnd w:id="67"/>
     </w:p>
     <w:p>
       <w:pPr>
@@ -22866,7 +22325,7 @@
           <w:lang w:val="en-GB"/>
         </w:rPr>
       </w:pPr>
-      <w:bookmarkStart w:id="69" w:name="_Toc168850171"/>
+      <w:bookmarkStart w:id="68" w:name="_Toc168850171"/>
       <w:r>
         <w:rPr>
           <w:lang w:val="en-GB"/>
@@ -22885,7 +22344,7 @@
         </w:rPr>
         <w:t>ver</w:t>
       </w:r>
-      <w:bookmarkEnd w:id="69"/>
+      <w:bookmarkEnd w:id="68"/>
     </w:p>
     <w:p>
       <w:pPr>
@@ -22910,14 +22369,14 @@
           <w:lang w:val="en-GB"/>
         </w:rPr>
       </w:pPr>
-      <w:bookmarkStart w:id="70" w:name="_Toc168850172"/>
+      <w:bookmarkStart w:id="69" w:name="_Toc168850172"/>
       <w:r>
         <w:rPr>
           <w:lang w:val="en-GB"/>
         </w:rPr>
         <w:t>GSON</w:t>
       </w:r>
-      <w:bookmarkEnd w:id="70"/>
+      <w:bookmarkEnd w:id="69"/>
     </w:p>
     <w:p>
       <w:pPr>
@@ -22942,14 +22401,14 @@
           <w:lang w:val="en-GB"/>
         </w:rPr>
       </w:pPr>
-      <w:bookmarkStart w:id="71" w:name="_Toc168850173"/>
+      <w:bookmarkStart w:id="70" w:name="_Toc168850173"/>
       <w:r>
         <w:rPr>
           <w:lang w:val="en-GB"/>
         </w:rPr>
         <w:t>GeoNames</w:t>
       </w:r>
-      <w:bookmarkEnd w:id="71"/>
+      <w:bookmarkEnd w:id="70"/>
     </w:p>
     <w:p>
       <w:pPr>
@@ -22974,14 +22433,14 @@
           <w:lang w:val="en-GB"/>
         </w:rPr>
       </w:pPr>
-      <w:bookmarkStart w:id="72" w:name="_Toc168850174"/>
+      <w:bookmarkStart w:id="71" w:name="_Toc168850174"/>
       <w:r>
         <w:rPr>
           <w:lang w:val="en-GB"/>
         </w:rPr>
         <w:t>IntelliJ</w:t>
       </w:r>
-      <w:bookmarkEnd w:id="72"/>
+      <w:bookmarkEnd w:id="71"/>
     </w:p>
     <w:p>
       <w:pPr>
@@ -23006,14 +22465,14 @@
           <w:lang w:val="en-GB"/>
         </w:rPr>
       </w:pPr>
-      <w:bookmarkStart w:id="73" w:name="_Toc168850175"/>
+      <w:bookmarkStart w:id="72" w:name="_Toc168850175"/>
       <w:r>
         <w:rPr>
           <w:lang w:val="en-GB"/>
         </w:rPr>
         <w:t>Apache NetBeans</w:t>
       </w:r>
-      <w:bookmarkEnd w:id="73"/>
+      <w:bookmarkEnd w:id="72"/>
     </w:p>
     <w:p>
       <w:pPr>
@@ -23039,14 +22498,14 @@
           <w:lang w:val="en-GB"/>
         </w:rPr>
       </w:pPr>
-      <w:bookmarkStart w:id="74" w:name="_Toc168850176"/>
+      <w:bookmarkStart w:id="73" w:name="_Toc168850176"/>
       <w:r>
         <w:rPr>
           <w:lang w:val="en-GB"/>
         </w:rPr>
         <w:t>Clever Cloud</w:t>
       </w:r>
-      <w:bookmarkEnd w:id="74"/>
+      <w:bookmarkEnd w:id="73"/>
     </w:p>
     <w:p>
       <w:pPr>
@@ -23073,7 +22532,7 @@
           <w:lang w:val="en-GB"/>
         </w:rPr>
       </w:pPr>
-      <w:bookmarkStart w:id="75" w:name="_Toc168850177"/>
+      <w:bookmarkStart w:id="74" w:name="_Toc168850177"/>
       <w:r>
         <w:rPr>
           <w:rStyle w:val="Collegamentoipertestuale"/>
@@ -23081,7 +22540,7 @@
         </w:rPr>
         <w:t>GanttProject</w:t>
       </w:r>
-      <w:bookmarkEnd w:id="75"/>
+      <w:bookmarkEnd w:id="74"/>
     </w:p>
     <w:p>
       <w:pPr>
@@ -27924,7 +27383,12 @@
 </file>
 
 <file path=customXml/item3.xml><?xml version="1.0" encoding="utf-8"?>
-<b:Sources xmlns:b="http://schemas.openxmlformats.org/officeDocument/2006/bibliography" xmlns="http://schemas.openxmlformats.org/officeDocument/2006/bibliography" SelectedStyle="\APASixthEditionOfficeOnline.xsl" StyleName="APA" Version="6"/>
+<?mso-contentType ?>
+<FormTemplates xmlns="http://schemas.microsoft.com/sharepoint/v3/contenttype/forms">
+  <Display>DocumentLibraryForm</Display>
+  <Edit>DocumentLibraryForm</Edit>
+  <New>DocumentLibraryForm</New>
+</FormTemplates>
 </file>
 
 <file path=customXml/item4.xml><?xml version="1.0" encoding="utf-8"?>
@@ -27934,12 +27398,7 @@
 </file>
 
 <file path=customXml/item5.xml><?xml version="1.0" encoding="utf-8"?>
-<?mso-contentType ?>
-<FormTemplates xmlns="http://schemas.microsoft.com/sharepoint/v3/contenttype/forms">
-  <Display>DocumentLibraryForm</Display>
-  <Edit>DocumentLibraryForm</Edit>
-  <New>DocumentLibraryForm</New>
-</FormTemplates>
+<b:Sources xmlns:b="http://schemas.openxmlformats.org/officeDocument/2006/bibliography" xmlns="http://schemas.openxmlformats.org/officeDocument/2006/bibliography" SelectedStyle="\APASixthEditionOfficeOnline.xsl" StyleName="APA" Version="6"/>
 </file>
 
 <file path=customXml/itemProps1.xml><?xml version="1.0" encoding="utf-8"?>
@@ -27967,9 +27426,9 @@
 </file>
 
 <file path=customXml/itemProps3.xml><?xml version="1.0" encoding="utf-8"?>
-<ds:datastoreItem xmlns:ds="http://schemas.openxmlformats.org/officeDocument/2006/customXml" ds:itemID="{8DB2F1CA-0E0F-4940-8545-FEBECC910D79}">
+<ds:datastoreItem xmlns:ds="http://schemas.openxmlformats.org/officeDocument/2006/customXml" ds:itemID="{3C071FE0-4B7A-4FD0-8877-78CB637B7590}">
   <ds:schemaRefs>
-    <ds:schemaRef ds:uri="http://schemas.openxmlformats.org/officeDocument/2006/bibliography"/>
+    <ds:schemaRef ds:uri="http://schemas.microsoft.com/sharepoint/v3/contenttype/forms"/>
   </ds:schemaRefs>
 </ds:datastoreItem>
 </file>
@@ -27984,9 +27443,9 @@
 </file>
 
 <file path=customXml/itemProps5.xml><?xml version="1.0" encoding="utf-8"?>
-<ds:datastoreItem xmlns:ds="http://schemas.openxmlformats.org/officeDocument/2006/customXml" ds:itemID="{3C071FE0-4B7A-4FD0-8877-78CB637B7590}">
+<ds:datastoreItem xmlns:ds="http://schemas.openxmlformats.org/officeDocument/2006/customXml" ds:itemID="{8DB2F1CA-0E0F-4940-8545-FEBECC910D79}">
   <ds:schemaRefs>
-    <ds:schemaRef ds:uri="http://schemas.microsoft.com/sharepoint/v3/contenttype/forms"/>
+    <ds:schemaRef ds:uri="http://schemas.openxmlformats.org/officeDocument/2006/bibliography"/>
   </ds:schemaRefs>
 </ds:datastoreItem>
 </file>
</xml_diff>